<commit_message>
More updates to the homework.
</commit_message>
<xml_diff>
--- a/Buffer_Overflow_Homework.docx
+++ b/Buffer_Overflow_Homework.docx
@@ -58,16 +58,189 @@
       <w:r>
         <w:t xml:space="preserve"> </w:t>
       </w:r>
-      <w:r>
-        <w:t>These can be run in separate terminals by starting with the server in the first and sending messages to it via the client with ‘</w:t>
-      </w:r>
+    </w:p>
+    <w:p>
+      <w:pPr>
+        <w:pStyle w:val="ListParagraph"/>
+        <w:numPr>
+          <w:ilvl w:val="2"/>
+          <w:numId w:val="1"/>
+        </w:numPr>
+        <w:spacing w:after="0"/>
+      </w:pPr>
+      <w:r>
+        <w:t>Download instructions:</w:t>
+      </w:r>
+    </w:p>
+    <w:p>
+      <w:pPr>
+        <w:spacing w:after="0"/>
+        <w:ind w:left="2520"/>
+        <w:rPr>
+          <w:rFonts w:ascii="Consolas" w:hAnsi="Consolas" w:cs="Consolas"/>
+        </w:rPr>
+      </w:pPr>
+      <w:proofErr w:type="gramStart"/>
+      <w:r>
+        <w:rPr>
+          <w:rFonts w:ascii="Consolas" w:hAnsi="Consolas" w:cs="Consolas"/>
+        </w:rPr>
+        <w:t>cd</w:t>
+      </w:r>
+      <w:proofErr w:type="gramEnd"/>
+      <w:r>
+        <w:rPr>
+          <w:rFonts w:ascii="Consolas" w:hAnsi="Consolas" w:cs="Consolas"/>
+        </w:rPr>
+        <w:t xml:space="preserve"> &lt;your favorite directory&gt;</w:t>
+      </w:r>
+    </w:p>
+    <w:p>
+      <w:pPr>
+        <w:spacing w:after="0"/>
+        <w:ind w:left="2520"/>
+        <w:rPr>
+          <w:rFonts w:ascii="Consolas" w:hAnsi="Consolas" w:cs="Consolas"/>
+        </w:rPr>
+      </w:pPr>
       <w:proofErr w:type="spellStart"/>
-      <w:r>
+      <w:proofErr w:type="gramStart"/>
+      <w:r>
+        <w:rPr>
+          <w:rFonts w:ascii="Consolas" w:hAnsi="Consolas" w:cs="Consolas"/>
+        </w:rPr>
+        <w:t>wget</w:t>
+      </w:r>
+      <w:proofErr w:type="spellEnd"/>
+      <w:proofErr w:type="gramEnd"/>
+      <w:r>
+        <w:rPr>
+          <w:rFonts w:ascii="Consolas" w:hAnsi="Consolas" w:cs="Consolas"/>
+        </w:rPr>
+        <w:t xml:space="preserve"> www.cse.msu.edu/~cornwe19/cse825/server.out</w:t>
+      </w:r>
+    </w:p>
+    <w:p>
+      <w:pPr>
+        <w:spacing w:after="0"/>
+        <w:ind w:left="2520"/>
+        <w:rPr>
+          <w:rFonts w:ascii="Consolas" w:hAnsi="Consolas" w:cs="Consolas"/>
+        </w:rPr>
+      </w:pPr>
+      <w:proofErr w:type="spellStart"/>
+      <w:proofErr w:type="gramStart"/>
+      <w:r>
+        <w:rPr>
+          <w:rFonts w:ascii="Consolas" w:hAnsi="Consolas" w:cs="Consolas"/>
+        </w:rPr>
+        <w:t>wget</w:t>
+      </w:r>
+      <w:proofErr w:type="spellEnd"/>
+      <w:proofErr w:type="gramEnd"/>
+      <w:r>
+        <w:rPr>
+          <w:rFonts w:ascii="Consolas" w:hAnsi="Consolas" w:cs="Consolas"/>
+        </w:rPr>
+        <w:t xml:space="preserve"> www.cse.msu.edu/~cornwe19/cse825/client.out</w:t>
+      </w:r>
+    </w:p>
+    <w:p>
+      <w:pPr>
+        <w:spacing w:after="0"/>
+        <w:ind w:left="2520"/>
+        <w:rPr>
+          <w:rFonts w:ascii="Consolas" w:hAnsi="Consolas" w:cs="Consolas"/>
+        </w:rPr>
+      </w:pPr>
+      <w:proofErr w:type="spellStart"/>
+      <w:proofErr w:type="gramStart"/>
+      <w:r>
+        <w:rPr>
+          <w:rFonts w:ascii="Consolas" w:hAnsi="Consolas" w:cs="Consolas"/>
+        </w:rPr>
+        <w:t>chmod</w:t>
+      </w:r>
+      <w:proofErr w:type="spellEnd"/>
+      <w:proofErr w:type="gramEnd"/>
+      <w:r>
+        <w:rPr>
+          <w:rFonts w:ascii="Consolas" w:hAnsi="Consolas" w:cs="Consolas"/>
+        </w:rPr>
+        <w:t xml:space="preserve"> 755 ./</w:t>
+      </w:r>
+      <w:proofErr w:type="spellStart"/>
+      <w:r>
+        <w:rPr>
+          <w:rFonts w:ascii="Consolas" w:hAnsi="Consolas" w:cs="Consolas"/>
+        </w:rPr>
+        <w:t>server.out</w:t>
+      </w:r>
+      <w:proofErr w:type="spellEnd"/>
+      <w:r>
+        <w:rPr>
+          <w:rFonts w:ascii="Consolas" w:hAnsi="Consolas" w:cs="Consolas"/>
+        </w:rPr>
+        <w:t xml:space="preserve"> ./</w:t>
+      </w:r>
+      <w:proofErr w:type="spellStart"/>
+      <w:r>
+        <w:rPr>
+          <w:rFonts w:ascii="Consolas" w:hAnsi="Consolas" w:cs="Consolas"/>
+        </w:rPr>
         <w:t>client.out</w:t>
       </w:r>
       <w:proofErr w:type="spellEnd"/>
-      <w:r>
-        <w:t xml:space="preserve"> 127.0.0.1 &lt;server port reported in the first terminal&gt; “message” ‘.</w:t>
+    </w:p>
+    <w:p>
+      <w:pPr>
+        <w:pStyle w:val="ListParagraph"/>
+        <w:numPr>
+          <w:ilvl w:val="2"/>
+          <w:numId w:val="1"/>
+        </w:numPr>
+        <w:spacing w:after="0"/>
+      </w:pPr>
+      <w:r>
+        <w:t>These can be run in separate terminals by starting with the server in the first and sending mess</w:t>
+      </w:r>
+      <w:r>
+        <w:t xml:space="preserve">ages to it via the client with: </w:t>
+      </w:r>
+    </w:p>
+    <w:p>
+      <w:pPr>
+        <w:spacing w:after="0"/>
+        <w:ind w:left="2520"/>
+        <w:rPr>
+          <w:rFonts w:ascii="Consolas" w:hAnsi="Consolas" w:cs="Consolas"/>
+        </w:rPr>
+      </w:pPr>
+      <w:proofErr w:type="spellStart"/>
+      <w:r>
+        <w:rPr>
+          <w:rFonts w:ascii="Consolas" w:hAnsi="Consolas" w:cs="Consolas"/>
+        </w:rPr>
+        <w:t>client.out</w:t>
+      </w:r>
+      <w:proofErr w:type="spellEnd"/>
+      <w:r>
+        <w:rPr>
+          <w:rFonts w:ascii="Consolas" w:hAnsi="Consolas" w:cs="Consolas"/>
+        </w:rPr>
+        <w:t xml:space="preserve"> 127.0.0.1 &lt;server port</w:t>
+      </w:r>
+      <w:r>
+        <w:rPr>
+          <w:rFonts w:ascii="Consolas" w:hAnsi="Consolas" w:cs="Consolas"/>
+        </w:rPr>
+        <w:t>&gt;</w:t>
+      </w:r>
+      <w:r>
+        <w:rPr>
+          <w:rFonts w:ascii="Consolas" w:hAnsi="Consolas" w:cs="Consolas"/>
+        </w:rPr>
+        <w:t xml:space="preserve"> “message”</w:t>
       </w:r>
     </w:p>
     <w:p>
@@ -90,7 +263,13 @@
         <w:t xml:space="preserve"> vulnerability </w:t>
       </w:r>
       <w:r>
-        <w:t>that can be exploited by the client. Find it and use it to crash the server. Attach a screenshot of both the client and server terminals to your homework submission.</w:t>
+        <w:t>that can be exploited by the client. Find it and use it to crash the server. Attach a screenshot of both the client and server terminals</w:t>
+      </w:r>
+      <w:r>
+        <w:t xml:space="preserve"> during the crash</w:t>
+      </w:r>
+      <w:r>
+        <w:t xml:space="preserve"> to your homework submission.</w:t>
       </w:r>
     </w:p>
     <w:p>
@@ -109,6 +288,26 @@
       <w:r>
         <w:t>Spawning a shell</w:t>
       </w:r>
+    </w:p>
+    <w:p>
+      <w:pPr>
+        <w:pStyle w:val="ListParagraph"/>
+        <w:numPr>
+          <w:ilvl w:val="0"/>
+          <w:numId w:val="4"/>
+        </w:numPr>
+      </w:pPr>
+      <w:r>
+        <w:t>Write a segment of self-contained assembly code that could spawn a shell (</w:t>
+      </w:r>
+      <w:proofErr w:type="spellStart"/>
+      <w:r>
+        <w:t>unix</w:t>
+      </w:r>
+      <w:proofErr w:type="spellEnd"/>
+      <w:r>
+        <w:t xml:space="preserve"> or windows)</w:t>
+      </w:r>
       <w:bookmarkStart w:id="0" w:name="_GoBack"/>
       <w:bookmarkEnd w:id="0"/>
     </w:p>
@@ -117,27 +316,19 @@
         <w:pStyle w:val="ListParagraph"/>
         <w:numPr>
           <w:ilvl w:val="1"/>
-          <w:numId w:val="1"/>
+          <w:numId w:val="4"/>
         </w:numPr>
       </w:pPr>
       <w:r>
-        <w:t>Write a segment of self-contained assembly code that could spawn a shell (</w:t>
-      </w:r>
-      <w:proofErr w:type="spellStart"/>
-      <w:r>
-        <w:t>unix</w:t>
-      </w:r>
-      <w:proofErr w:type="spellEnd"/>
-      <w:r>
-        <w:t xml:space="preserve"> or windows)</w:t>
+        <w:t>Note that this code does not need to necessarily run as a standalone program. Please provide comments for what is happening at each important step of execution.</w:t>
       </w:r>
     </w:p>
     <w:p>
       <w:pPr>
         <w:pStyle w:val="ListParagraph"/>
         <w:numPr>
-          <w:ilvl w:val="1"/>
-          <w:numId w:val="1"/>
+          <w:ilvl w:val="0"/>
+          <w:numId w:val="4"/>
         </w:numPr>
       </w:pPr>
       <w:r>
@@ -163,9 +354,109 @@
           <w:ilvl w:val="2"/>
           <w:numId w:val="1"/>
         </w:numPr>
+        <w:spacing w:after="0"/>
       </w:pPr>
       <w:r>
         <w:t>Provide a screen shot of the command line displaying the overflow happening</w:t>
+      </w:r>
+    </w:p>
+    <w:p>
+      <w:pPr>
+        <w:pStyle w:val="ListParagraph"/>
+        <w:numPr>
+          <w:ilvl w:val="2"/>
+          <w:numId w:val="1"/>
+        </w:numPr>
+        <w:spacing w:after="0"/>
+      </w:pPr>
+      <w:r>
+        <w:t>Remember to turn off ASLR for your shell session:</w:t>
+      </w:r>
+    </w:p>
+    <w:p>
+      <w:pPr>
+        <w:spacing w:after="0"/>
+        <w:ind w:left="2160"/>
+        <w:rPr>
+          <w:rFonts w:ascii="Consolas" w:hAnsi="Consolas" w:cs="Consolas"/>
+        </w:rPr>
+      </w:pPr>
+      <w:proofErr w:type="spellStart"/>
+      <w:proofErr w:type="gramStart"/>
+      <w:r>
+        <w:rPr>
+          <w:rFonts w:ascii="Consolas" w:hAnsi="Consolas" w:cs="Consolas"/>
+        </w:rPr>
+        <w:t>sudo</w:t>
+      </w:r>
+      <w:proofErr w:type="spellEnd"/>
+      <w:proofErr w:type="gramEnd"/>
+      <w:r>
+        <w:rPr>
+          <w:rFonts w:ascii="Consolas" w:hAnsi="Consolas" w:cs="Consolas"/>
+        </w:rPr>
+        <w:t xml:space="preserve"> </w:t>
+      </w:r>
+      <w:proofErr w:type="spellStart"/>
+      <w:r>
+        <w:rPr>
+          <w:rFonts w:ascii="Consolas" w:hAnsi="Consolas" w:cs="Consolas"/>
+        </w:rPr>
+        <w:t>sh</w:t>
+      </w:r>
+      <w:proofErr w:type="spellEnd"/>
+      <w:r>
+        <w:rPr>
+          <w:rFonts w:ascii="Consolas" w:hAnsi="Consolas" w:cs="Consolas"/>
+        </w:rPr>
+        <w:t xml:space="preserve"> –c ‘echo 0 &gt; /</w:t>
+      </w:r>
+      <w:proofErr w:type="spellStart"/>
+      <w:r>
+        <w:rPr>
+          <w:rFonts w:ascii="Consolas" w:hAnsi="Consolas" w:cs="Consolas"/>
+        </w:rPr>
+        <w:t>proc</w:t>
+      </w:r>
+      <w:proofErr w:type="spellEnd"/>
+      <w:r>
+        <w:rPr>
+          <w:rFonts w:ascii="Consolas" w:hAnsi="Consolas" w:cs="Consolas"/>
+        </w:rPr>
+        <w:t>/sys/kernel/</w:t>
+      </w:r>
+      <w:proofErr w:type="spellStart"/>
+      <w:r>
+        <w:rPr>
+          <w:rFonts w:ascii="Consolas" w:hAnsi="Consolas" w:cs="Consolas"/>
+        </w:rPr>
+        <w:t>randomize_va_space</w:t>
+      </w:r>
+      <w:proofErr w:type="spellEnd"/>
+      <w:r>
+        <w:rPr>
+          <w:rFonts w:ascii="Consolas" w:hAnsi="Consolas" w:cs="Consolas"/>
+        </w:rPr>
+        <w:t>’</w:t>
+      </w:r>
+    </w:p>
+    <w:p>
+      <w:pPr>
+        <w:pStyle w:val="ListParagraph"/>
+        <w:numPr>
+          <w:ilvl w:val="0"/>
+          <w:numId w:val="4"/>
+        </w:numPr>
+        <w:spacing w:after="0"/>
+      </w:pPr>
+      <w:r>
+        <w:t>**Note that due to the debugging environment provided by GDB, it may be easier to</w:t>
+      </w:r>
+      <w:r>
+        <w:t xml:space="preserve"> spawn a shell from your exploitable program while debugging it. We will accept a shell spawned fro</w:t>
+      </w:r>
+      <w:r>
+        <w:t>m GDB’s run time or from the console.</w:t>
       </w:r>
     </w:p>
     <w:sectPr>
@@ -269,7 +560,7 @@
   <w:abstractNum w:abstractNumId="1">
     <w:nsid w:val="35984C40"/>
     <w:multiLevelType w:val="hybridMultilevel"/>
-    <w:tmpl w:val="03926808"/>
+    <w:tmpl w:val="3E62AD14"/>
     <w:lvl w:ilvl="0" w:tplc="0409000F">
       <w:start w:val="1"/>
       <w:numFmt w:val="decimal"/>
@@ -297,14 +588,17 @@
         <w:ind w:left="2160" w:hanging="180"/>
       </w:pPr>
     </w:lvl>
-    <w:lvl w:ilvl="3" w:tplc="0409000F" w:tentative="1">
-      <w:start w:val="1"/>
-      <w:numFmt w:val="decimal"/>
-      <w:lvlText w:val="%4."/>
+    <w:lvl w:ilvl="3" w:tplc="04090001">
+      <w:start w:val="1"/>
+      <w:numFmt w:val="bullet"/>
+      <w:lvlText w:val=""/>
       <w:lvlJc w:val="left"/>
       <w:pPr>
         <w:ind w:left="2880" w:hanging="360"/>
       </w:pPr>
+      <w:rPr>
+        <w:rFonts w:ascii="Symbol" w:hAnsi="Symbol" w:hint="default"/>
+      </w:rPr>
     </w:lvl>
     <w:lvl w:ilvl="4" w:tplc="04090019" w:tentative="1">
       <w:start w:val="1"/>
@@ -353,6 +647,92 @@
     </w:lvl>
   </w:abstractNum>
   <w:abstractNum w:abstractNumId="2">
+    <w:nsid w:val="42CE0F6B"/>
+    <w:multiLevelType w:val="hybridMultilevel"/>
+    <w:tmpl w:val="BF743FEE"/>
+    <w:lvl w:ilvl="0" w:tplc="04090019">
+      <w:start w:val="1"/>
+      <w:numFmt w:val="lowerLetter"/>
+      <w:lvlText w:val="%1."/>
+      <w:lvlJc w:val="left"/>
+      <w:pPr>
+        <w:ind w:left="1440" w:hanging="360"/>
+      </w:pPr>
+    </w:lvl>
+    <w:lvl w:ilvl="1" w:tplc="0409001B">
+      <w:start w:val="1"/>
+      <w:numFmt w:val="lowerRoman"/>
+      <w:lvlText w:val="%2."/>
+      <w:lvlJc w:val="right"/>
+      <w:pPr>
+        <w:ind w:left="2160" w:hanging="360"/>
+      </w:pPr>
+    </w:lvl>
+    <w:lvl w:ilvl="2" w:tplc="0409001B" w:tentative="1">
+      <w:start w:val="1"/>
+      <w:numFmt w:val="lowerRoman"/>
+      <w:lvlText w:val="%3."/>
+      <w:lvlJc w:val="right"/>
+      <w:pPr>
+        <w:ind w:left="2880" w:hanging="180"/>
+      </w:pPr>
+    </w:lvl>
+    <w:lvl w:ilvl="3" w:tplc="0409000F" w:tentative="1">
+      <w:start w:val="1"/>
+      <w:numFmt w:val="decimal"/>
+      <w:lvlText w:val="%4."/>
+      <w:lvlJc w:val="left"/>
+      <w:pPr>
+        <w:ind w:left="3600" w:hanging="360"/>
+      </w:pPr>
+    </w:lvl>
+    <w:lvl w:ilvl="4" w:tplc="04090019" w:tentative="1">
+      <w:start w:val="1"/>
+      <w:numFmt w:val="lowerLetter"/>
+      <w:lvlText w:val="%5."/>
+      <w:lvlJc w:val="left"/>
+      <w:pPr>
+        <w:ind w:left="4320" w:hanging="360"/>
+      </w:pPr>
+    </w:lvl>
+    <w:lvl w:ilvl="5" w:tplc="0409001B" w:tentative="1">
+      <w:start w:val="1"/>
+      <w:numFmt w:val="lowerRoman"/>
+      <w:lvlText w:val="%6."/>
+      <w:lvlJc w:val="right"/>
+      <w:pPr>
+        <w:ind w:left="5040" w:hanging="180"/>
+      </w:pPr>
+    </w:lvl>
+    <w:lvl w:ilvl="6" w:tplc="0409000F" w:tentative="1">
+      <w:start w:val="1"/>
+      <w:numFmt w:val="decimal"/>
+      <w:lvlText w:val="%7."/>
+      <w:lvlJc w:val="left"/>
+      <w:pPr>
+        <w:ind w:left="5760" w:hanging="360"/>
+      </w:pPr>
+    </w:lvl>
+    <w:lvl w:ilvl="7" w:tplc="04090019" w:tentative="1">
+      <w:start w:val="1"/>
+      <w:numFmt w:val="lowerLetter"/>
+      <w:lvlText w:val="%8."/>
+      <w:lvlJc w:val="left"/>
+      <w:pPr>
+        <w:ind w:left="6480" w:hanging="360"/>
+      </w:pPr>
+    </w:lvl>
+    <w:lvl w:ilvl="8" w:tplc="0409001B" w:tentative="1">
+      <w:start w:val="1"/>
+      <w:numFmt w:val="lowerRoman"/>
+      <w:lvlText w:val="%9."/>
+      <w:lvlJc w:val="right"/>
+      <w:pPr>
+        <w:ind w:left="7200" w:hanging="180"/>
+      </w:pPr>
+    </w:lvl>
+  </w:abstractNum>
+  <w:abstractNum w:abstractNumId="3">
     <w:nsid w:val="6B7A76F2"/>
     <w:multiLevelType w:val="hybridMultilevel"/>
     <w:tmpl w:val="731A1330"/>
@@ -445,6 +825,9 @@
     <w:abstractNumId w:val="0"/>
   </w:num>
   <w:num w:numId="3">
+    <w:abstractNumId w:val="3"/>
+  </w:num>
+  <w:num w:numId="4">
     <w:abstractNumId w:val="2"/>
   </w:num>
 </w:numbering>
@@ -629,7 +1012,7 @@
       <w:rFonts w:asciiTheme="majorHAnsi" w:eastAsiaTheme="majorEastAsia" w:hAnsiTheme="majorHAnsi" w:cstheme="majorBidi"/>
       <w:b/>
       <w:bCs/>
-      <w:color w:val="4F81BD" w:themeColor="accent1"/>
+      <w:color w:val="F4680B" w:themeColor="accent1"/>
       <w:sz w:val="26"/>
       <w:szCs w:val="26"/>
     </w:rPr>
@@ -671,14 +1054,14 @@
     <w:rsid w:val="004C5466"/>
     <w:pPr>
       <w:pBdr>
-        <w:bottom w:val="single" w:sz="8" w:space="4" w:color="4F81BD" w:themeColor="accent1"/>
+        <w:bottom w:val="single" w:sz="8" w:space="4" w:color="F4680B" w:themeColor="accent1"/>
       </w:pBdr>
       <w:spacing w:after="300" w:line="240" w:lineRule="auto"/>
       <w:contextualSpacing/>
     </w:pPr>
     <w:rPr>
       <w:rFonts w:asciiTheme="majorHAnsi" w:eastAsiaTheme="majorEastAsia" w:hAnsiTheme="majorHAnsi" w:cstheme="majorBidi"/>
-      <w:color w:val="17365D" w:themeColor="text2" w:themeShade="BF"/>
+      <w:color w:val="3F3F37" w:themeColor="text2" w:themeShade="BF"/>
       <w:spacing w:val="5"/>
       <w:kern w:val="28"/>
       <w:sz w:val="52"/>
@@ -693,7 +1076,7 @@
     <w:rsid w:val="004C5466"/>
     <w:rPr>
       <w:rFonts w:asciiTheme="majorHAnsi" w:eastAsiaTheme="majorEastAsia" w:hAnsiTheme="majorHAnsi" w:cstheme="majorBidi"/>
-      <w:color w:val="17365D" w:themeColor="text2" w:themeShade="BF"/>
+      <w:color w:val="3F3F37" w:themeColor="text2" w:themeShade="BF"/>
       <w:spacing w:val="5"/>
       <w:kern w:val="28"/>
       <w:sz w:val="52"/>
@@ -718,7 +1101,7 @@
     <w:unhideWhenUsed/>
     <w:rsid w:val="0068642C"/>
     <w:rPr>
-      <w:color w:val="0000FF" w:themeColor="hyperlink"/>
+      <w:color w:val="66AACD" w:themeColor="hyperlink"/>
       <w:u w:val="single"/>
     </w:rPr>
   </w:style>
@@ -732,7 +1115,7 @@
       <w:rFonts w:asciiTheme="majorHAnsi" w:eastAsiaTheme="majorEastAsia" w:hAnsiTheme="majorHAnsi" w:cstheme="majorBidi"/>
       <w:b/>
       <w:bCs/>
-      <w:color w:val="4F81BD" w:themeColor="accent1"/>
+      <w:color w:val="F4680B" w:themeColor="accent1"/>
       <w:sz w:val="26"/>
       <w:szCs w:val="26"/>
     </w:rPr>
@@ -919,7 +1302,7 @@
       <w:rFonts w:asciiTheme="majorHAnsi" w:eastAsiaTheme="majorEastAsia" w:hAnsiTheme="majorHAnsi" w:cstheme="majorBidi"/>
       <w:b/>
       <w:bCs/>
-      <w:color w:val="4F81BD" w:themeColor="accent1"/>
+      <w:color w:val="F4680B" w:themeColor="accent1"/>
       <w:sz w:val="26"/>
       <w:szCs w:val="26"/>
     </w:rPr>
@@ -961,14 +1344,14 @@
     <w:rsid w:val="004C5466"/>
     <w:pPr>
       <w:pBdr>
-        <w:bottom w:val="single" w:sz="8" w:space="4" w:color="4F81BD" w:themeColor="accent1"/>
+        <w:bottom w:val="single" w:sz="8" w:space="4" w:color="F4680B" w:themeColor="accent1"/>
       </w:pBdr>
       <w:spacing w:after="300" w:line="240" w:lineRule="auto"/>
       <w:contextualSpacing/>
     </w:pPr>
     <w:rPr>
       <w:rFonts w:asciiTheme="majorHAnsi" w:eastAsiaTheme="majorEastAsia" w:hAnsiTheme="majorHAnsi" w:cstheme="majorBidi"/>
-      <w:color w:val="17365D" w:themeColor="text2" w:themeShade="BF"/>
+      <w:color w:val="3F3F37" w:themeColor="text2" w:themeShade="BF"/>
       <w:spacing w:val="5"/>
       <w:kern w:val="28"/>
       <w:sz w:val="52"/>
@@ -983,7 +1366,7 @@
     <w:rsid w:val="004C5466"/>
     <w:rPr>
       <w:rFonts w:asciiTheme="majorHAnsi" w:eastAsiaTheme="majorEastAsia" w:hAnsiTheme="majorHAnsi" w:cstheme="majorBidi"/>
-      <w:color w:val="17365D" w:themeColor="text2" w:themeShade="BF"/>
+      <w:color w:val="3F3F37" w:themeColor="text2" w:themeShade="BF"/>
       <w:spacing w:val="5"/>
       <w:kern w:val="28"/>
       <w:sz w:val="52"/>
@@ -1008,7 +1391,7 @@
     <w:unhideWhenUsed/>
     <w:rsid w:val="0068642C"/>
     <w:rPr>
-      <w:color w:val="0000FF" w:themeColor="hyperlink"/>
+      <w:color w:val="66AACD" w:themeColor="hyperlink"/>
       <w:u w:val="single"/>
     </w:rPr>
   </w:style>
@@ -1022,7 +1405,7 @@
       <w:rFonts w:asciiTheme="majorHAnsi" w:eastAsiaTheme="majorEastAsia" w:hAnsiTheme="majorHAnsi" w:cstheme="majorBidi"/>
       <w:b/>
       <w:bCs/>
-      <w:color w:val="4F81BD" w:themeColor="accent1"/>
+      <w:color w:val="F4680B" w:themeColor="accent1"/>
       <w:sz w:val="26"/>
       <w:szCs w:val="26"/>
     </w:rPr>
@@ -1031,9 +1414,9 @@
 </file>
 
 <file path=word/theme/theme1.xml><?xml version="1.0" encoding="utf-8"?>
-<a:theme xmlns:a="http://schemas.openxmlformats.org/drawingml/2006/main" name="Office Theme">
+<a:theme xmlns:a="http://schemas.openxmlformats.org/drawingml/2006/main" name="Decatur">
   <a:themeElements>
-    <a:clrScheme name="Office">
+    <a:clrScheme name="Decatur">
       <a:dk1>
         <a:sysClr val="windowText" lastClr="000000"/>
       </a:dk1>
@@ -1041,43 +1424,45 @@
         <a:sysClr val="window" lastClr="FFFFFF"/>
       </a:lt1>
       <a:dk2>
-        <a:srgbClr val="1F497D"/>
+        <a:srgbClr val="55554A"/>
       </a:dk2>
       <a:lt2>
-        <a:srgbClr val="EEECE1"/>
+        <a:srgbClr val="D7DAE1"/>
       </a:lt2>
       <a:accent1>
-        <a:srgbClr val="4F81BD"/>
+        <a:srgbClr val="F4680B"/>
       </a:accent1>
       <a:accent2>
-        <a:srgbClr val="C0504D"/>
+        <a:srgbClr val="ABB19F"/>
       </a:accent2>
       <a:accent3>
-        <a:srgbClr val="9BBB59"/>
+        <a:srgbClr val="948774"/>
       </a:accent3>
       <a:accent4>
-        <a:srgbClr val="8064A2"/>
+        <a:srgbClr val="7EB8E7"/>
       </a:accent4>
       <a:accent5>
-        <a:srgbClr val="4BACC6"/>
+        <a:srgbClr val="E3B651"/>
       </a:accent5>
       <a:accent6>
-        <a:srgbClr val="F79646"/>
+        <a:srgbClr val="96756C"/>
       </a:accent6>
       <a:hlink>
-        <a:srgbClr val="0000FF"/>
+        <a:srgbClr val="66AACD"/>
       </a:hlink>
       <a:folHlink>
-        <a:srgbClr val="800080"/>
+        <a:srgbClr val="809DB3"/>
       </a:folHlink>
     </a:clrScheme>
-    <a:fontScheme name="Office">
+    <a:fontScheme name="Decatur">
       <a:majorFont>
-        <a:latin typeface="Cambria"/>
+        <a:latin typeface="Bodoni MT Condensed"/>
         <a:ea typeface=""/>
         <a:cs typeface=""/>
-        <a:font script="Jpan" typeface="ＭＳ ゴシック"/>
-        <a:font script="Hang" typeface="맑은 고딕"/>
+        <a:font script="Grek" typeface="Times New Roman"/>
+        <a:font script="Cyrl" typeface="Times New Roman"/>
+        <a:font script="Jpan" typeface="HG明朝E"/>
+        <a:font script="Hang" typeface="HY목각파임B"/>
         <a:font script="Hans" typeface="宋体"/>
         <a:font script="Hant" typeface="新細明體"/>
         <a:font script="Arab" typeface="Times New Roman"/>
@@ -1108,12 +1493,14 @@
         <a:font script="Geor" typeface="Sylfaen"/>
       </a:majorFont>
       <a:minorFont>
-        <a:latin typeface="Calibri"/>
+        <a:latin typeface="Franklin Gothic Book"/>
         <a:ea typeface=""/>
         <a:cs typeface=""/>
-        <a:font script="Jpan" typeface="ＭＳ 明朝"/>
+        <a:font script="Grek" typeface="Arial"/>
+        <a:font script="Cyrl" typeface="Arial"/>
+        <a:font script="Jpan" typeface="ＭＳ Ｐゴシック"/>
         <a:font script="Hang" typeface="맑은 고딕"/>
-        <a:font script="Hans" typeface="宋体"/>
+        <a:font script="Hans" typeface="微软雅黑"/>
         <a:font script="Hant" typeface="新細明體"/>
         <a:font script="Arab" typeface="Arial"/>
         <a:font script="Hebr" typeface="Arial"/>
@@ -1121,7 +1508,7 @@
         <a:font script="Ethi" typeface="Nyala"/>
         <a:font script="Beng" typeface="Vrinda"/>
         <a:font script="Gujr" typeface="Shruti"/>
-        <a:font script="Khmr" typeface="DaunPenh"/>
+        <a:font script="Khmr" typeface="MoolBoran"/>
         <a:font script="Knda" typeface="Tunga"/>
         <a:font script="Guru" typeface="Raavi"/>
         <a:font script="Cans" typeface="Euphemia"/>
@@ -1143,7 +1530,7 @@
         <a:font script="Geor" typeface="Sylfaen"/>
       </a:minorFont>
     </a:fontScheme>
-    <a:fmtScheme name="Office">
+    <a:fmtScheme name="Decatur">
       <a:fillStyleLst>
         <a:solidFill>
           <a:schemeClr val="phClr"/>
@@ -1152,60 +1539,69 @@
           <a:gsLst>
             <a:gs pos="0">
               <a:schemeClr val="phClr">
-                <a:tint val="50000"/>
-                <a:satMod val="300000"/>
+                <a:tint val="90000"/>
+                <a:satMod val="110000"/>
               </a:schemeClr>
             </a:gs>
-            <a:gs pos="35000">
+            <a:gs pos="47500">
               <a:schemeClr val="phClr">
-                <a:tint val="37000"/>
-                <a:satMod val="300000"/>
+                <a:tint val="53000"/>
+                <a:satMod val="120000"/>
+              </a:schemeClr>
+            </a:gs>
+            <a:gs pos="58500">
+              <a:schemeClr val="phClr">
+                <a:tint val="53000"/>
+                <a:satMod val="120000"/>
               </a:schemeClr>
             </a:gs>
             <a:gs pos="100000">
               <a:schemeClr val="phClr">
-                <a:tint val="15000"/>
-                <a:satMod val="350000"/>
+                <a:tint val="90000"/>
+                <a:satMod val="110000"/>
               </a:schemeClr>
             </a:gs>
           </a:gsLst>
-          <a:lin ang="16200000" scaled="1"/>
+          <a:lin ang="3600000" scaled="1"/>
         </a:gradFill>
         <a:gradFill rotWithShape="1">
           <a:gsLst>
             <a:gs pos="0">
               <a:schemeClr val="phClr">
-                <a:shade val="51000"/>
-                <a:satMod val="130000"/>
+                <a:shade val="54000"/>
+                <a:satMod val="105000"/>
               </a:schemeClr>
             </a:gs>
-            <a:gs pos="80000">
+            <a:gs pos="47500">
               <a:schemeClr val="phClr">
-                <a:shade val="93000"/>
-                <a:satMod val="130000"/>
+                <a:shade val="88000"/>
+                <a:satMod val="105000"/>
+              </a:schemeClr>
+            </a:gs>
+            <a:gs pos="58500">
+              <a:schemeClr val="phClr">
+                <a:shade val="88000"/>
+                <a:satMod val="105000"/>
               </a:schemeClr>
             </a:gs>
             <a:gs pos="100000">
               <a:schemeClr val="phClr">
-                <a:shade val="94000"/>
-                <a:satMod val="135000"/>
+                <a:shade val="54000"/>
+                <a:satMod val="105000"/>
               </a:schemeClr>
             </a:gs>
           </a:gsLst>
-          <a:lin ang="16200000" scaled="0"/>
+          <a:lin ang="3600000" scaled="1"/>
         </a:gradFill>
       </a:fillStyleLst>
       <a:lnStyleLst>
-        <a:ln w="9525" cap="flat" cmpd="sng" algn="ctr">
+        <a:ln w="10000" cap="flat" cmpd="sng" algn="ctr">
           <a:solidFill>
-            <a:schemeClr val="phClr">
-              <a:shade val="95000"/>
-              <a:satMod val="105000"/>
-            </a:schemeClr>
+            <a:schemeClr val="phClr"/>
           </a:solidFill>
           <a:prstDash val="solid"/>
         </a:ln>
-        <a:ln w="25400" cap="flat" cmpd="sng" algn="ctr">
+        <a:ln w="28250" cap="flat" cmpd="sng" algn="ctr">
           <a:solidFill>
             <a:schemeClr val="phClr"/>
           </a:solidFill>
@@ -1221,27 +1617,18 @@
       <a:effectStyleLst>
         <a:effectStyle>
           <a:effectLst>
-            <a:outerShdw blurRad="40000" dist="20000" dir="5400000" rotWithShape="0">
+            <a:outerShdw blurRad="63500" dist="25400" dir="3600000" algn="r" rotWithShape="0">
               <a:srgbClr val="000000">
-                <a:alpha val="38000"/>
+                <a:alpha val="30000"/>
               </a:srgbClr>
             </a:outerShdw>
           </a:effectLst>
         </a:effectStyle>
         <a:effectStyle>
           <a:effectLst>
-            <a:outerShdw blurRad="40000" dist="23000" dir="5400000" rotWithShape="0">
+            <a:outerShdw blurRad="63500" dist="25400" dir="3600000" algn="r" rotWithShape="0">
               <a:srgbClr val="000000">
-                <a:alpha val="35000"/>
-              </a:srgbClr>
-            </a:outerShdw>
-          </a:effectLst>
-        </a:effectStyle>
-        <a:effectStyle>
-          <a:effectLst>
-            <a:outerShdw blurRad="40000" dist="23000" dir="5400000" rotWithShape="0">
-              <a:srgbClr val="000000">
-                <a:alpha val="35000"/>
+                <a:alpha val="36000"/>
               </a:srgbClr>
             </a:outerShdw>
           </a:effectLst>
@@ -1249,12 +1636,38 @@
             <a:camera prst="orthographicFront">
               <a:rot lat="0" lon="0" rev="0"/>
             </a:camera>
-            <a:lightRig rig="threePt" dir="t">
-              <a:rot lat="0" lon="0" rev="1200000"/>
+            <a:lightRig rig="harsh" dir="tl">
+              <a:rot lat="0" lon="0" rev="9000000"/>
             </a:lightRig>
           </a:scene3d>
-          <a:sp3d>
-            <a:bevelT w="63500" h="25400"/>
+          <a:sp3d prstMaterial="flat">
+            <a:bevelT w="38100" h="50800" prst="softRound"/>
+          </a:sp3d>
+        </a:effectStyle>
+        <a:effectStyle>
+          <a:effectLst>
+            <a:outerShdw blurRad="76200" dist="38100" dir="3600000" algn="r" rotWithShape="0">
+              <a:srgbClr val="000000">
+                <a:alpha val="60000"/>
+              </a:srgbClr>
+            </a:outerShdw>
+          </a:effectLst>
+          <a:scene3d>
+            <a:camera prst="orthographicFront">
+              <a:rot lat="0" lon="0" rev="0"/>
+            </a:camera>
+            <a:lightRig rig="harsh" dir="tl">
+              <a:rot lat="0" lon="0" rev="9000000"/>
+            </a:lightRig>
+          </a:scene3d>
+          <a:sp3d contourW="44450" prstMaterial="flat">
+            <a:bevelT w="38100" h="50800" prst="softRound"/>
+            <a:contourClr>
+              <a:schemeClr val="phClr">
+                <a:tint val="5"/>
+                <a:satMod val="130000"/>
+              </a:schemeClr>
+            </a:contourClr>
           </a:sp3d>
         </a:effectStyle>
       </a:effectStyleLst>
@@ -1266,47 +1679,49 @@
           <a:gsLst>
             <a:gs pos="0">
               <a:schemeClr val="phClr">
-                <a:tint val="40000"/>
-                <a:satMod val="350000"/>
+                <a:tint val="100000"/>
+                <a:shade val="52000"/>
+                <a:satMod val="105000"/>
               </a:schemeClr>
             </a:gs>
-            <a:gs pos="40000">
+            <a:gs pos="47500">
               <a:schemeClr val="phClr">
-                <a:tint val="45000"/>
-                <a:shade val="99000"/>
-                <a:satMod val="350000"/>
+                <a:tint val="90000"/>
+                <a:shade val="89000"/>
+                <a:satMod val="105000"/>
+              </a:schemeClr>
+            </a:gs>
+            <a:gs pos="58500">
+              <a:schemeClr val="phClr">
+                <a:tint val="85000"/>
+                <a:shade val="89000"/>
+                <a:satMod val="105000"/>
               </a:schemeClr>
             </a:gs>
             <a:gs pos="100000">
               <a:schemeClr val="phClr">
-                <a:shade val="20000"/>
-                <a:satMod val="255000"/>
+                <a:tint val="100000"/>
+                <a:shade val="52000"/>
+                <a:satMod val="105000"/>
               </a:schemeClr>
             </a:gs>
           </a:gsLst>
-          <a:path path="circle">
-            <a:fillToRect l="50000" t="-80000" r="50000" b="180000"/>
-          </a:path>
+          <a:lin ang="3600000" scaled="0"/>
         </a:gradFill>
-        <a:gradFill rotWithShape="1">
-          <a:gsLst>
-            <a:gs pos="0">
+        <a:blipFill rotWithShape="1">
+          <a:blip xmlns:r="http://schemas.openxmlformats.org/officeDocument/2006/relationships" r:embed="rId1">
+            <a:duotone>
               <a:schemeClr val="phClr">
-                <a:tint val="80000"/>
-                <a:satMod val="300000"/>
+                <a:tint val="98000"/>
               </a:schemeClr>
-            </a:gs>
-            <a:gs pos="100000">
               <a:schemeClr val="phClr">
-                <a:shade val="30000"/>
-                <a:satMod val="200000"/>
+                <a:shade val="85000"/>
+                <a:satMod val="120000"/>
               </a:schemeClr>
-            </a:gs>
-          </a:gsLst>
-          <a:path path="circle">
-            <a:fillToRect l="50000" t="50000" r="50000" b="50000"/>
-          </a:path>
-        </a:gradFill>
+            </a:duotone>
+          </a:blip>
+          <a:tile tx="0" ty="0" sx="52000" sy="52000" flip="none" algn="tl"/>
+        </a:blipFill>
       </a:bgFillStyleLst>
     </a:fmtScheme>
   </a:themeElements>

</xml_diff>

<commit_message>
finishing up the homework doc
</commit_message>
<xml_diff>
--- a/Buffer_Overflow_Homework.docx
+++ b/Buffer_Overflow_Homework.docx
@@ -6,6 +6,8 @@
       <w:pPr>
         <w:pStyle w:val="Title"/>
       </w:pPr>
+      <w:bookmarkStart w:id="0" w:name="_GoBack"/>
+      <w:bookmarkEnd w:id="0"/>
       <w:r>
         <w:t>Buffer Overflow Homework</w:t>
       </w:r>
@@ -21,6 +23,17 @@
       <w:r>
         <w:t>Server Denial of Service</w:t>
       </w:r>
+      <w:r>
+        <w:t xml:space="preserve"> (5 </w:t>
+      </w:r>
+      <w:proofErr w:type="spellStart"/>
+      <w:r>
+        <w:t>pts</w:t>
+      </w:r>
+      <w:proofErr w:type="spellEnd"/>
+      <w:r>
+        <w:t>)</w:t>
+      </w:r>
     </w:p>
     <w:p>
       <w:pPr>
@@ -31,14 +44,23 @@
         </w:numPr>
       </w:pPr>
       <w:r>
+        <w:rPr>
+          <w:b/>
+        </w:rPr>
         <w:t xml:space="preserve">Download the server and client </w:t>
       </w:r>
       <w:proofErr w:type="spellStart"/>
       <w:r>
+        <w:rPr>
+          <w:b/>
+        </w:rPr>
         <w:t>executables</w:t>
       </w:r>
       <w:proofErr w:type="spellEnd"/>
       <w:r>
+        <w:rPr>
+          <w:b/>
+        </w:rPr>
         <w:t xml:space="preserve"> from </w:t>
       </w:r>
       <w:hyperlink r:id="rId6" w:history="1">
@@ -252,15 +274,27 @@
         </w:numPr>
       </w:pPr>
       <w:r>
+        <w:rPr>
+          <w:b/>
+        </w:rPr>
         <w:t xml:space="preserve">The server has a </w:t>
       </w:r>
       <w:proofErr w:type="spellStart"/>
       <w:r>
+        <w:rPr>
+          <w:b/>
+        </w:rPr>
         <w:t>printf</w:t>
       </w:r>
       <w:proofErr w:type="spellEnd"/>
       <w:r>
-        <w:t xml:space="preserve"> vulnerability </w:t>
+        <w:rPr>
+          <w:b/>
+        </w:rPr>
+        <w:t xml:space="preserve"> vulnerability</w:t>
+      </w:r>
+      <w:r>
+        <w:t xml:space="preserve"> </w:t>
       </w:r>
       <w:r>
         <w:t>that can be exploited by the client. Find it and use it to crash the server. Attach a screenshot of both the client and server terminals</w:t>
@@ -288,6 +322,17 @@
       <w:r>
         <w:t>Spawning a shell</w:t>
       </w:r>
+      <w:r>
+        <w:t xml:space="preserve"> (15 </w:t>
+      </w:r>
+      <w:proofErr w:type="spellStart"/>
+      <w:r>
+        <w:t>pts</w:t>
+      </w:r>
+      <w:proofErr w:type="spellEnd"/>
+      <w:r>
+        <w:t>)</w:t>
+      </w:r>
     </w:p>
     <w:p>
       <w:pPr>
@@ -296,20 +341,16 @@
           <w:ilvl w:val="0"/>
           <w:numId w:val="4"/>
         </w:numPr>
-      </w:pPr>
-      <w:r>
-        <w:t>Write a segment of self-contained assembly code that could spawn a shell (</w:t>
-      </w:r>
-      <w:proofErr w:type="spellStart"/>
-      <w:r>
-        <w:t>unix</w:t>
-      </w:r>
-      <w:proofErr w:type="spellEnd"/>
-      <w:r>
-        <w:t xml:space="preserve"> or windows)</w:t>
-      </w:r>
-      <w:bookmarkStart w:id="0" w:name="_GoBack"/>
-      <w:bookmarkEnd w:id="0"/>
+        <w:rPr>
+          <w:b/>
+        </w:rPr>
+      </w:pPr>
+      <w:r>
+        <w:rPr>
+          <w:b/>
+        </w:rPr>
+        <w:t>Payload generation:</w:t>
+      </w:r>
     </w:p>
     <w:p>
       <w:pPr>
@@ -320,7 +361,20 @@
         </w:numPr>
       </w:pPr>
       <w:r>
-        <w:t>Note that this code does not need to necessarily run as a standalone program. Please provide comments for what is happening at each important step of execution.</w:t>
+        <w:t xml:space="preserve">Download the buffer overflow payload assembly code at </w:t>
+      </w:r>
+      <w:hyperlink r:id="rId7" w:history="1">
+        <w:proofErr w:type="spellStart"/>
+        <w:r>
+          <w:rPr>
+            <w:rStyle w:val="Hyperlink"/>
+          </w:rPr>
+          <w:t>shellspawn.s</w:t>
+        </w:r>
+        <w:proofErr w:type="spellEnd"/>
+      </w:hyperlink>
+      <w:r>
+        <w:t xml:space="preserve"> and modify the comments of the code with answers to the questions it asks. Attach your answers to your homework submission.</w:t>
       </w:r>
     </w:p>
     <w:p>
@@ -330,9 +384,47 @@
           <w:ilvl w:val="0"/>
           <w:numId w:val="4"/>
         </w:numPr>
-      </w:pPr>
-      <w:r>
-        <w:t>Using byte code from your assembly program (or the pre-provided byte code on our website), spawn a shell from the vulnerable executable provided on our website.</w:t>
+        <w:rPr>
+          <w:b/>
+        </w:rPr>
+      </w:pPr>
+      <w:r>
+        <w:rPr>
+          <w:b/>
+        </w:rPr>
+        <w:t>Spawning a shell:</w:t>
+      </w:r>
+    </w:p>
+    <w:p>
+      <w:pPr>
+        <w:pStyle w:val="ListParagraph"/>
+        <w:numPr>
+          <w:ilvl w:val="1"/>
+          <w:numId w:val="4"/>
+        </w:numPr>
+      </w:pPr>
+      <w:r>
+        <w:t xml:space="preserve">Using byte code from </w:t>
+      </w:r>
+      <w:r>
+        <w:t>the above</w:t>
+      </w:r>
+      <w:r>
+        <w:t xml:space="preserve"> assembly program (or the pre-p</w:t>
+      </w:r>
+      <w:r>
+        <w:t xml:space="preserve">rovided byte code - </w:t>
+      </w:r>
+      <w:hyperlink r:id="rId8" w:history="1">
+        <w:r>
+          <w:rPr>
+            <w:rStyle w:val="Hyperlink"/>
+          </w:rPr>
+          <w:t>shellcode.txt</w:t>
+        </w:r>
+      </w:hyperlink>
+      <w:r>
+        <w:t>), spawn a shell from the vulnerable executable provided on our website.</w:t>
       </w:r>
     </w:p>
     <w:p>
@@ -342,6 +434,7 @@
           <w:ilvl w:val="2"/>
           <w:numId w:val="1"/>
         </w:numPr>
+        <w:ind w:left="2520"/>
       </w:pPr>
       <w:r>
         <w:t>Provide the entirety of the input used to pull off the attack</w:t>
@@ -355,6 +448,7 @@
           <w:numId w:val="1"/>
         </w:numPr>
         <w:spacing w:after="0"/>
+        <w:ind w:left="2520"/>
       </w:pPr>
       <w:r>
         <w:t>Provide a screen shot of the command line displaying the overflow happening</w:t>
@@ -368,6 +462,7 @@
           <w:numId w:val="1"/>
         </w:numPr>
         <w:spacing w:after="0"/>
+        <w:ind w:left="2520"/>
       </w:pPr>
       <w:r>
         <w:t>Remember to turn off ASLR for your shell session:</w:t>
@@ -376,9 +471,11 @@
     <w:p>
       <w:pPr>
         <w:spacing w:after="0"/>
-        <w:ind w:left="2160"/>
-        <w:rPr>
-          <w:rFonts w:ascii="Consolas" w:hAnsi="Consolas" w:cs="Consolas"/>
+        <w:ind w:left="2520"/>
+        <w:rPr>
+          <w:rFonts w:ascii="Consolas" w:hAnsi="Consolas" w:cs="Consolas"/>
+          <w:sz w:val="20"/>
+          <w:szCs w:val="20"/>
         </w:rPr>
       </w:pPr>
       <w:proofErr w:type="spellStart"/>
@@ -386,6 +483,8 @@
       <w:r>
         <w:rPr>
           <w:rFonts w:ascii="Consolas" w:hAnsi="Consolas" w:cs="Consolas"/>
+          <w:sz w:val="20"/>
+          <w:szCs w:val="20"/>
         </w:rPr>
         <w:t>sudo</w:t>
       </w:r>
@@ -394,6 +493,8 @@
       <w:r>
         <w:rPr>
           <w:rFonts w:ascii="Consolas" w:hAnsi="Consolas" w:cs="Consolas"/>
+          <w:sz w:val="20"/>
+          <w:szCs w:val="20"/>
         </w:rPr>
         <w:t xml:space="preserve"> </w:t>
       </w:r>
@@ -401,6 +502,8 @@
       <w:r>
         <w:rPr>
           <w:rFonts w:ascii="Consolas" w:hAnsi="Consolas" w:cs="Consolas"/>
+          <w:sz w:val="20"/>
+          <w:szCs w:val="20"/>
         </w:rPr>
         <w:t>sh</w:t>
       </w:r>
@@ -408,6 +511,8 @@
       <w:r>
         <w:rPr>
           <w:rFonts w:ascii="Consolas" w:hAnsi="Consolas" w:cs="Consolas"/>
+          <w:sz w:val="20"/>
+          <w:szCs w:val="20"/>
         </w:rPr>
         <w:t xml:space="preserve"> –c ‘echo 0 &gt; /</w:t>
       </w:r>
@@ -415,6 +520,8 @@
       <w:r>
         <w:rPr>
           <w:rFonts w:ascii="Consolas" w:hAnsi="Consolas" w:cs="Consolas"/>
+          <w:sz w:val="20"/>
+          <w:szCs w:val="20"/>
         </w:rPr>
         <w:t>proc</w:t>
       </w:r>
@@ -422,6 +529,8 @@
       <w:r>
         <w:rPr>
           <w:rFonts w:ascii="Consolas" w:hAnsi="Consolas" w:cs="Consolas"/>
+          <w:sz w:val="20"/>
+          <w:szCs w:val="20"/>
         </w:rPr>
         <w:t>/sys/kernel/</w:t>
       </w:r>
@@ -429,6 +538,8 @@
       <w:r>
         <w:rPr>
           <w:rFonts w:ascii="Consolas" w:hAnsi="Consolas" w:cs="Consolas"/>
+          <w:sz w:val="20"/>
+          <w:szCs w:val="20"/>
         </w:rPr>
         <w:t>randomize_va_space</w:t>
       </w:r>
@@ -436,6 +547,8 @@
       <w:r>
         <w:rPr>
           <w:rFonts w:ascii="Consolas" w:hAnsi="Consolas" w:cs="Consolas"/>
+          <w:sz w:val="20"/>
+          <w:szCs w:val="20"/>
         </w:rPr>
         <w:t>’</w:t>
       </w:r>
@@ -444,19 +557,77 @@
       <w:pPr>
         <w:pStyle w:val="ListParagraph"/>
         <w:numPr>
-          <w:ilvl w:val="0"/>
+          <w:ilvl w:val="2"/>
+          <w:numId w:val="1"/>
+        </w:numPr>
+        <w:spacing w:after="0"/>
+        <w:ind w:left="2520"/>
+      </w:pPr>
+      <w:r>
+        <w:t xml:space="preserve">Hint: </w:t>
+      </w:r>
+      <w:r>
+        <w:rPr>
+          <w:rFonts w:ascii="Consolas" w:hAnsi="Consolas" w:cs="Consolas"/>
+        </w:rPr>
+        <w:t>“\x90”</w:t>
+      </w:r>
+      <w:r>
+        <w:t xml:space="preserve"> represents a </w:t>
+      </w:r>
+      <w:proofErr w:type="spellStart"/>
+      <w:r>
+        <w:t>nop</w:t>
+      </w:r>
+      <w:proofErr w:type="spellEnd"/>
+      <w:r>
+        <w:t xml:space="preserve"> in shell hex-code</w:t>
+      </w:r>
+    </w:p>
+    <w:p>
+      <w:pPr>
+        <w:pStyle w:val="ListParagraph"/>
+        <w:numPr>
+          <w:ilvl w:val="1"/>
           <w:numId w:val="4"/>
         </w:numPr>
         <w:spacing w:after="0"/>
       </w:pPr>
       <w:r>
-        <w:t>**Note that due to the debugging environment provided by GDB, it may be easier to</w:t>
+        <w:rPr>
+          <w:i/>
+        </w:rPr>
+        <w:t>**Note</w:t>
+      </w:r>
+      <w:r>
+        <w:t xml:space="preserve"> that due to the debugging environment provided by GDB, it may be easier to</w:t>
       </w:r>
       <w:r>
         <w:t xml:space="preserve"> spawn a shell from your exploitable program while debugging it. We will accept a shell spawned fro</w:t>
       </w:r>
       <w:r>
         <w:t>m GDB’s run time or from the console.</w:t>
+      </w:r>
+    </w:p>
+    <w:p>
+      <w:pPr>
+        <w:spacing w:after="0"/>
+      </w:pPr>
+    </w:p>
+    <w:p>
+      <w:pPr>
+        <w:pStyle w:val="Heading2"/>
+      </w:pPr>
+    </w:p>
+    <w:p>
+      <w:pPr>
+        <w:pStyle w:val="Heading2"/>
+      </w:pPr>
+      <w:r>
+        <w:t xml:space="preserve">Email homework submission to </w:t>
+      </w:r>
+      <w:r>
+        <w:t>cornwe19@cse.msu.edu</w:t>
       </w:r>
     </w:p>
     <w:sectPr>
@@ -472,6 +643,92 @@
 <file path=word/numbering.xml><?xml version="1.0" encoding="utf-8"?>
 <w:numbering xmlns:wpc="http://schemas.microsoft.com/office/word/2010/wordprocessingCanvas" xmlns:mc="http://schemas.openxmlformats.org/markup-compatibility/2006" xmlns:o="urn:schemas-microsoft-com:office:office" xmlns:r="http://schemas.openxmlformats.org/officeDocument/2006/relationships" xmlns:m="http://schemas.openxmlformats.org/officeDocument/2006/math" xmlns:v="urn:schemas-microsoft-com:vml" xmlns:wp14="http://schemas.microsoft.com/office/word/2010/wordprocessingDrawing" xmlns:wp="http://schemas.openxmlformats.org/drawingml/2006/wordprocessingDrawing" xmlns:w10="urn:schemas-microsoft-com:office:word" xmlns:w="http://schemas.openxmlformats.org/wordprocessingml/2006/main" xmlns:w14="http://schemas.microsoft.com/office/word/2010/wordml" xmlns:wpg="http://schemas.microsoft.com/office/word/2010/wordprocessingGroup" xmlns:wpi="http://schemas.microsoft.com/office/word/2010/wordprocessingInk" xmlns:wne="http://schemas.microsoft.com/office/word/2006/wordml" xmlns:wps="http://schemas.microsoft.com/office/word/2010/wordprocessingShape" mc:Ignorable="w14 wp14">
   <w:abstractNum w:abstractNumId="0">
+    <w:nsid w:val="1966082D"/>
+    <w:multiLevelType w:val="hybridMultilevel"/>
+    <w:tmpl w:val="A73AD778"/>
+    <w:lvl w:ilvl="0" w:tplc="04090019">
+      <w:start w:val="1"/>
+      <w:numFmt w:val="lowerLetter"/>
+      <w:lvlText w:val="%1."/>
+      <w:lvlJc w:val="left"/>
+      <w:pPr>
+        <w:ind w:left="720" w:hanging="360"/>
+      </w:pPr>
+    </w:lvl>
+    <w:lvl w:ilvl="1" w:tplc="04090019" w:tentative="1">
+      <w:start w:val="1"/>
+      <w:numFmt w:val="lowerLetter"/>
+      <w:lvlText w:val="%2."/>
+      <w:lvlJc w:val="left"/>
+      <w:pPr>
+        <w:ind w:left="1440" w:hanging="360"/>
+      </w:pPr>
+    </w:lvl>
+    <w:lvl w:ilvl="2" w:tplc="0409001B" w:tentative="1">
+      <w:start w:val="1"/>
+      <w:numFmt w:val="lowerRoman"/>
+      <w:lvlText w:val="%3."/>
+      <w:lvlJc w:val="right"/>
+      <w:pPr>
+        <w:ind w:left="2160" w:hanging="180"/>
+      </w:pPr>
+    </w:lvl>
+    <w:lvl w:ilvl="3" w:tplc="0409000F" w:tentative="1">
+      <w:start w:val="1"/>
+      <w:numFmt w:val="decimal"/>
+      <w:lvlText w:val="%4."/>
+      <w:lvlJc w:val="left"/>
+      <w:pPr>
+        <w:ind w:left="2880" w:hanging="360"/>
+      </w:pPr>
+    </w:lvl>
+    <w:lvl w:ilvl="4" w:tplc="04090019" w:tentative="1">
+      <w:start w:val="1"/>
+      <w:numFmt w:val="lowerLetter"/>
+      <w:lvlText w:val="%5."/>
+      <w:lvlJc w:val="left"/>
+      <w:pPr>
+        <w:ind w:left="3600" w:hanging="360"/>
+      </w:pPr>
+    </w:lvl>
+    <w:lvl w:ilvl="5" w:tplc="0409001B" w:tentative="1">
+      <w:start w:val="1"/>
+      <w:numFmt w:val="lowerRoman"/>
+      <w:lvlText w:val="%6."/>
+      <w:lvlJc w:val="right"/>
+      <w:pPr>
+        <w:ind w:left="4320" w:hanging="180"/>
+      </w:pPr>
+    </w:lvl>
+    <w:lvl w:ilvl="6" w:tplc="0409000F" w:tentative="1">
+      <w:start w:val="1"/>
+      <w:numFmt w:val="decimal"/>
+      <w:lvlText w:val="%7."/>
+      <w:lvlJc w:val="left"/>
+      <w:pPr>
+        <w:ind w:left="5040" w:hanging="360"/>
+      </w:pPr>
+    </w:lvl>
+    <w:lvl w:ilvl="7" w:tplc="04090019" w:tentative="1">
+      <w:start w:val="1"/>
+      <w:numFmt w:val="lowerLetter"/>
+      <w:lvlText w:val="%8."/>
+      <w:lvlJc w:val="left"/>
+      <w:pPr>
+        <w:ind w:left="5760" w:hanging="360"/>
+      </w:pPr>
+    </w:lvl>
+    <w:lvl w:ilvl="8" w:tplc="0409001B" w:tentative="1">
+      <w:start w:val="1"/>
+      <w:numFmt w:val="lowerRoman"/>
+      <w:lvlText w:val="%9."/>
+      <w:lvlJc w:val="right"/>
+      <w:pPr>
+        <w:ind w:left="6480" w:hanging="180"/>
+      </w:pPr>
+    </w:lvl>
+  </w:abstractNum>
+  <w:abstractNum w:abstractNumId="1">
     <w:nsid w:val="223925C8"/>
     <w:multiLevelType w:val="hybridMultilevel"/>
     <w:tmpl w:val="45C60968"/>
@@ -557,7 +814,7 @@
       </w:pPr>
     </w:lvl>
   </w:abstractNum>
-  <w:abstractNum w:abstractNumId="1">
+  <w:abstractNum w:abstractNumId="2">
     <w:nsid w:val="35984C40"/>
     <w:multiLevelType w:val="hybridMultilevel"/>
     <w:tmpl w:val="3E62AD14"/>
@@ -646,10 +903,10 @@
       </w:pPr>
     </w:lvl>
   </w:abstractNum>
-  <w:abstractNum w:abstractNumId="2">
+  <w:abstractNum w:abstractNumId="3">
     <w:nsid w:val="42CE0F6B"/>
     <w:multiLevelType w:val="hybridMultilevel"/>
-    <w:tmpl w:val="BF743FEE"/>
+    <w:tmpl w:val="62CEF982"/>
     <w:lvl w:ilvl="0" w:tplc="04090019">
       <w:start w:val="1"/>
       <w:numFmt w:val="lowerLetter"/>
@@ -732,10 +989,10 @@
       </w:pPr>
     </w:lvl>
   </w:abstractNum>
-  <w:abstractNum w:abstractNumId="3">
+  <w:abstractNum w:abstractNumId="4">
     <w:nsid w:val="6B7A76F2"/>
     <w:multiLevelType w:val="hybridMultilevel"/>
-    <w:tmpl w:val="731A1330"/>
+    <w:tmpl w:val="30800EDE"/>
     <w:lvl w:ilvl="0" w:tplc="0409000F">
       <w:start w:val="1"/>
       <w:numFmt w:val="decimal"/>
@@ -745,7 +1002,7 @@
         <w:ind w:left="720" w:hanging="360"/>
       </w:pPr>
     </w:lvl>
-    <w:lvl w:ilvl="1" w:tplc="04090019" w:tentative="1">
+    <w:lvl w:ilvl="1" w:tplc="04090019">
       <w:start w:val="1"/>
       <w:numFmt w:val="lowerLetter"/>
       <w:lvlText w:val="%2."/>
@@ -754,7 +1011,7 @@
         <w:ind w:left="1440" w:hanging="360"/>
       </w:pPr>
     </w:lvl>
-    <w:lvl w:ilvl="2" w:tplc="0409001B" w:tentative="1">
+    <w:lvl w:ilvl="2" w:tplc="0409001B">
       <w:start w:val="1"/>
       <w:numFmt w:val="lowerRoman"/>
       <w:lvlText w:val="%3."/>
@@ -763,7 +1020,7 @@
         <w:ind w:left="2160" w:hanging="180"/>
       </w:pPr>
     </w:lvl>
-    <w:lvl w:ilvl="3" w:tplc="0409000F" w:tentative="1">
+    <w:lvl w:ilvl="3" w:tplc="0409000F">
       <w:start w:val="1"/>
       <w:numFmt w:val="decimal"/>
       <w:lvlText w:val="%4."/>
@@ -819,16 +1076,19 @@
     </w:lvl>
   </w:abstractNum>
   <w:num w:numId="1">
+    <w:abstractNumId w:val="2"/>
+  </w:num>
+  <w:num w:numId="2">
     <w:abstractNumId w:val="1"/>
   </w:num>
-  <w:num w:numId="2">
-    <w:abstractNumId w:val="0"/>
+  <w:num w:numId="3">
+    <w:abstractNumId w:val="4"/>
   </w:num>
-  <w:num w:numId="3">
+  <w:num w:numId="4">
     <w:abstractNumId w:val="3"/>
   </w:num>
-  <w:num w:numId="4">
-    <w:abstractNumId w:val="2"/>
+  <w:num w:numId="5">
+    <w:abstractNumId w:val="0"/>
   </w:num>
 </w:numbering>
 </file>

</xml_diff>

<commit_message>
fixing the homework doc
</commit_message>
<xml_diff>
--- a/Buffer_Overflow_Homework.docx
+++ b/Buffer_Overflow_Homework.docx
@@ -6,8 +6,6 @@
       <w:pPr>
         <w:pStyle w:val="Title"/>
       </w:pPr>
-      <w:bookmarkStart w:id="0" w:name="_GoBack"/>
-      <w:bookmarkEnd w:id="0"/>
       <w:r>
         <w:t>Buffer Overflow Homework</w:t>
       </w:r>
@@ -424,7 +422,49 @@
         </w:r>
       </w:hyperlink>
       <w:r>
-        <w:t>), spawn a shell from the vulnerable executable provided on our website.</w:t>
+        <w:t xml:space="preserve">), spawn a shell from the vulnerable </w:t>
+      </w:r>
+      <w:r>
+        <w:t xml:space="preserve">server </w:t>
+      </w:r>
+      <w:r>
+        <w:t>exe</w:t>
+      </w:r>
+      <w:r>
+        <w:t xml:space="preserve">cutable provided at </w:t>
+      </w:r>
+      <w:hyperlink r:id="rId9" w:history="1">
+        <w:proofErr w:type="spellStart"/>
+        <w:r>
+          <w:rPr>
+            <w:rStyle w:val="Hyperlink"/>
+          </w:rPr>
+          <w:t>stack_overflow_server.out</w:t>
+        </w:r>
+        <w:proofErr w:type="spellEnd"/>
+      </w:hyperlink>
+      <w:bookmarkStart w:id="0" w:name="_GoBack"/>
+      <w:bookmarkEnd w:id="0"/>
+    </w:p>
+    <w:p>
+      <w:pPr>
+        <w:pStyle w:val="ListParagraph"/>
+        <w:numPr>
+          <w:ilvl w:val="2"/>
+          <w:numId w:val="1"/>
+        </w:numPr>
+        <w:ind w:left="2520"/>
+      </w:pPr>
+      <w:r>
+        <w:t xml:space="preserve">You can use the client provided in question 1 to attack this server.  Note that the server must be run on a 32bit </w:t>
+      </w:r>
+      <w:proofErr w:type="spellStart"/>
+      <w:r>
+        <w:t>linux</w:t>
+      </w:r>
+      <w:proofErr w:type="spellEnd"/>
+      <w:r>
+        <w:t xml:space="preserve"> OS</w:t>
       </w:r>
     </w:p>
     <w:p>

</xml_diff>